<commit_message>
Add git push cmd
</commit_message>
<xml_diff>
--- a/github.docx
+++ b/github.docx
@@ -39,7 +39,6 @@
           <w:spacing w:val="0"/>
           <w:sz w:val="33"/>
           <w:szCs w:val="33"/>
-          <w:bdr w:val="none" w:color="auto" w:sz="0" w:space="0"/>
           <w:shd w:val="clear" w:fill="FFFFFF"/>
         </w:rPr>
         <w:t>搜索仓库文件</w:t>
@@ -80,7 +79,6 @@
           <w:spacing w:val="0"/>
           <w:sz w:val="27"/>
           <w:szCs w:val="27"/>
-          <w:bdr w:val="none" w:color="auto" w:sz="0" w:space="0"/>
           <w:shd w:val="clear" w:fill="FFFFFF"/>
         </w:rPr>
         <w:t>多学一招：快捷键（t）</w:t>
@@ -110,7 +108,6 @@
           <w:spacing w:val="0"/>
           <w:sz w:val="27"/>
           <w:szCs w:val="27"/>
-          <w:bdr w:val="none" w:color="auto" w:sz="0" w:space="0"/>
           <w:shd w:val="clear" w:fill="F0F7FD"/>
           <w:lang w:val="en-US" w:eastAsia="zh-CN"/>
         </w:rPr>
@@ -177,7 +174,6 @@
           <w:spacing w:val="0"/>
           <w:sz w:val="27"/>
           <w:szCs w:val="27"/>
-          <w:bdr w:val="none" w:color="auto" w:sz="0" w:space="0"/>
           <w:shd w:val="clear" w:fill="F0F7FD"/>
           <w:lang w:val="en-US" w:eastAsia="zh-CN"/>
         </w:rPr>
@@ -316,7 +312,6 @@
           <w:spacing w:val="0"/>
           <w:sz w:val="19"/>
           <w:szCs w:val="19"/>
-          <w:bdr w:val="none" w:color="auto" w:sz="0" w:space="0"/>
           <w:shd w:val="clear" w:fill="FEFEF2"/>
           <w:lang w:val="en-US" w:eastAsia="zh-CN"/>
         </w:rPr>
@@ -459,7 +454,6 @@
           <w:spacing w:val="0"/>
           <w:sz w:val="19"/>
           <w:szCs w:val="19"/>
-          <w:bdr w:val="none" w:color="auto" w:sz="0" w:space="0"/>
           <w:shd w:val="clear" w:fill="FEFEF2"/>
         </w:rPr>
         <w:t>git remote add origin https://github.com/Ivy-zheng/tp5web.git </w:t>
@@ -501,7 +495,6 @@
           <w:spacing w:val="0"/>
           <w:sz w:val="19"/>
           <w:szCs w:val="19"/>
-          <w:bdr w:val="none" w:color="auto" w:sz="0" w:space="0"/>
           <w:shd w:val="clear" w:fill="FEFEF2"/>
         </w:rPr>
         <w:t>这是有可能会报错</w:t>
@@ -531,7 +524,6 @@
           <w:spacing w:val="0"/>
           <w:sz w:val="18"/>
           <w:szCs w:val="18"/>
-          <w:bdr w:val="none" w:color="auto" w:sz="0" w:space="0"/>
           <w:shd w:val="clear" w:fill="F5F5F5"/>
         </w:rPr>
       </w:pPr>
@@ -544,7 +536,6 @@
           <w:spacing w:val="0"/>
           <w:sz w:val="18"/>
           <w:szCs w:val="18"/>
-          <w:bdr w:val="none" w:color="auto" w:sz="0" w:space="0"/>
           <w:shd w:val="clear" w:fill="F5F5F5"/>
         </w:rPr>
         <w:t>git remote add origin**************</w:t>
@@ -581,7 +572,6 @@
           <w:spacing w:val="0"/>
           <w:sz w:val="18"/>
           <w:szCs w:val="18"/>
-          <w:bdr w:val="none" w:color="auto" w:sz="0" w:space="0"/>
           <w:shd w:val="clear" w:fill="F5F5F5"/>
         </w:rPr>
         <w:t>fatal: remote origin already exists.（报错远程起源已经存在。）</w:t>
@@ -623,7 +613,6 @@
           <w:spacing w:val="0"/>
           <w:sz w:val="19"/>
           <w:szCs w:val="19"/>
-          <w:bdr w:val="none" w:color="auto" w:sz="0" w:space="0"/>
           <w:shd w:val="clear" w:fill="FEFEF2"/>
         </w:rPr>
         <w:t>解决方法</w:t>
@@ -657,7 +646,6 @@
           <w:spacing w:val="0"/>
           <w:sz w:val="18"/>
           <w:szCs w:val="18"/>
-          <w:bdr w:val="none" w:color="auto" w:sz="0" w:space="0"/>
           <w:shd w:val="clear" w:fill="F5F5F5"/>
         </w:rPr>
       </w:pPr>
@@ -670,7 +658,6 @@
           <w:spacing w:val="0"/>
           <w:sz w:val="18"/>
           <w:szCs w:val="18"/>
-          <w:bdr w:val="none" w:color="auto" w:sz="0" w:space="0"/>
           <w:shd w:val="clear" w:fill="F5F5F5"/>
         </w:rPr>
         <w:t>先输入 git remote rm origin</w:t>
@@ -684,7 +671,6 @@
           <w:spacing w:val="0"/>
           <w:sz w:val="18"/>
           <w:szCs w:val="18"/>
-          <w:bdr w:val="none" w:color="auto" w:sz="0" w:space="0"/>
           <w:shd w:val="clear" w:fill="F5F5F5"/>
         </w:rPr>
         <w:t>2</w:t>
@@ -698,7 +684,6 @@
           <w:spacing w:val="0"/>
           <w:sz w:val="18"/>
           <w:szCs w:val="18"/>
-          <w:bdr w:val="none" w:color="auto" w:sz="0" w:space="0"/>
           <w:shd w:val="clear" w:fill="F5F5F5"/>
         </w:rPr>
         <w:t>、再输入 git remote add origin**************</w:t>
@@ -711,6 +696,7 @@
         <w:keepLines w:val="0"/>
         <w:widowControl/>
         <w:numPr>
+          <w:ilvl w:val="0"/>
           <w:numId w:val="0"/>
         </w:numPr>
         <w:suppressLineNumbers w:val="0"/>
@@ -724,14 +710,13 @@
         <w:ind w:right="0" w:rightChars="0"/>
         <w:jc w:val="left"/>
         <w:rPr>
-          <w:rFonts w:hint="default" w:ascii="Courier New" w:hAnsi="Courier New" w:eastAsia="宋体" w:cs="Courier New"/>
+          <w:rFonts w:hint="eastAsia" w:ascii="Courier New" w:hAnsi="Courier New" w:cs="Courier New"/>
           <w:i w:val="0"/>
           <w:caps w:val="0"/>
           <w:color w:val="000000"/>
           <w:spacing w:val="0"/>
           <w:sz w:val="18"/>
           <w:szCs w:val="18"/>
-          <w:bdr w:val="none" w:color="auto" w:sz="0" w:space="0"/>
           <w:shd w:val="clear" w:fill="F5F5F5"/>
           <w:lang w:val="en-US" w:eastAsia="zh-CN"/>
         </w:rPr>
@@ -745,29 +730,131 @@
           <w:spacing w:val="0"/>
           <w:sz w:val="18"/>
           <w:szCs w:val="18"/>
-          <w:bdr w:val="none" w:color="auto" w:sz="0" w:space="0"/>
           <w:shd w:val="clear" w:fill="F5F5F5"/>
           <w:lang w:val="en-US" w:eastAsia="zh-CN"/>
         </w:rPr>
-        <w:t>git log 命令  按q推</w:t>
+        <w:t>git log 命令  按q推出</w:t>
+      </w:r>
+    </w:p>
+    <w:p>
+      <w:pPr>
+        <w:pStyle w:val="3"/>
+        <w:keepNext w:val="0"/>
+        <w:keepLines w:val="0"/>
+        <w:widowControl/>
+        <w:numPr>
+          <w:ilvl w:val="0"/>
+          <w:numId w:val="0"/>
+        </w:numPr>
+        <w:suppressLineNumbers w:val="0"/>
+        <w:pBdr>
+          <w:top w:val="none" w:color="auto" w:sz="0" w:space="0"/>
+          <w:left w:val="none" w:color="auto" w:sz="0" w:space="0"/>
+          <w:bottom w:val="none" w:color="auto" w:sz="0" w:space="0"/>
+          <w:right w:val="none" w:color="auto" w:sz="0" w:space="0"/>
+        </w:pBdr>
+        <w:spacing w:before="76" w:beforeAutospacing="0" w:after="76" w:afterAutospacing="0"/>
+        <w:ind w:right="0" w:rightChars="0"/>
+        <w:jc w:val="left"/>
+        <w:rPr>
+          <w:rFonts w:hint="eastAsia" w:ascii="Courier New" w:hAnsi="Courier New" w:cs="Courier New"/>
+          <w:i w:val="0"/>
+          <w:caps w:val="0"/>
+          <w:color w:val="000000"/>
+          <w:spacing w:val="0"/>
+          <w:sz w:val="18"/>
+          <w:szCs w:val="18"/>
+          <w:shd w:val="clear" w:fill="F5F5F5"/>
+          <w:lang w:val="en-US" w:eastAsia="zh-CN"/>
+        </w:rPr>
+      </w:pPr>
+    </w:p>
+    <w:p>
+      <w:pPr>
+        <w:pStyle w:val="3"/>
+        <w:keepNext w:val="0"/>
+        <w:keepLines w:val="0"/>
+        <w:widowControl/>
+        <w:numPr>
+          <w:ilvl w:val="0"/>
+          <w:numId w:val="0"/>
+        </w:numPr>
+        <w:suppressLineNumbers w:val="0"/>
+        <w:pBdr>
+          <w:top w:val="none" w:color="auto" w:sz="0" w:space="0"/>
+          <w:left w:val="none" w:color="auto" w:sz="0" w:space="0"/>
+          <w:bottom w:val="none" w:color="auto" w:sz="0" w:space="0"/>
+          <w:right w:val="none" w:color="auto" w:sz="0" w:space="0"/>
+        </w:pBdr>
+        <w:spacing w:before="76" w:beforeAutospacing="0" w:after="76" w:afterAutospacing="0"/>
+        <w:ind w:right="0" w:rightChars="0"/>
+        <w:jc w:val="left"/>
+        <w:rPr>
+          <w:rFonts w:hint="eastAsia" w:ascii="Courier New" w:hAnsi="Courier New" w:cs="Courier New"/>
+          <w:i w:val="0"/>
+          <w:caps w:val="0"/>
+          <w:color w:val="000000"/>
+          <w:spacing w:val="0"/>
+          <w:sz w:val="18"/>
+          <w:szCs w:val="18"/>
+          <w:shd w:val="clear" w:fill="F5F5F5"/>
+          <w:lang w:val="en-US" w:eastAsia="zh-CN"/>
+        </w:rPr>
+      </w:pPr>
+      <w:r>
+        <w:rPr>
+          <w:rFonts w:hint="eastAsia" w:ascii="Courier New" w:hAnsi="Courier New" w:cs="Courier New"/>
+          <w:i w:val="0"/>
+          <w:color w:val="000000"/>
+          <w:spacing w:val="0"/>
+          <w:sz w:val="18"/>
+          <w:szCs w:val="18"/>
+          <w:shd w:val="clear" w:fill="F5F5F5"/>
+          <w:lang w:val="en-US" w:eastAsia="zh-CN"/>
+        </w:rPr>
+        <w:t>P</w:t>
+      </w:r>
+      <w:r>
+        <w:rPr>
+          <w:rFonts w:hint="eastAsia" w:ascii="Courier New" w:hAnsi="Courier New" w:cs="Courier New"/>
+          <w:i w:val="0"/>
+          <w:caps w:val="0"/>
+          <w:color w:val="000000"/>
+          <w:spacing w:val="0"/>
+          <w:sz w:val="18"/>
+          <w:szCs w:val="18"/>
+          <w:shd w:val="clear" w:fill="F5F5F5"/>
+          <w:lang w:val="en-US" w:eastAsia="zh-CN"/>
+        </w:rPr>
+        <w:t>ush change</w:t>
+      </w:r>
+    </w:p>
+    <w:p>
+      <w:pPr>
+        <w:spacing w:beforeLines="0" w:afterLines="0"/>
+        <w:jc w:val="left"/>
+        <w:rPr>
+          <w:rFonts w:hint="default" w:ascii="Courier New" w:hAnsi="Courier New" w:cs="Courier New"/>
+          <w:i w:val="0"/>
+          <w:caps w:val="0"/>
+          <w:color w:val="000000"/>
+          <w:spacing w:val="0"/>
+          <w:sz w:val="18"/>
+          <w:szCs w:val="18"/>
+          <w:shd w:val="clear" w:fill="F5F5F5"/>
+          <w:lang w:val="en-US" w:eastAsia="zh-CN"/>
+        </w:rPr>
+      </w:pPr>
+      <w:r>
+        <w:rPr>
+          <w:rFonts w:hint="eastAsia" w:ascii="Lucida Console" w:hAnsi="Lucida Console" w:eastAsia="Lucida Console"/>
+          <w:color w:val="auto"/>
+          <w:sz w:val="18"/>
+        </w:rPr>
+        <w:t>git push -u origin master</w:t>
       </w:r>
       <w:bookmarkStart w:id="1" w:name="_GoBack"/>
       <w:bookmarkEnd w:id="1"/>
-      <w:r>
-        <w:rPr>
-          <w:rFonts w:hint="eastAsia" w:ascii="Courier New" w:hAnsi="Courier New" w:cs="Courier New"/>
-          <w:i w:val="0"/>
-          <w:caps w:val="0"/>
-          <w:color w:val="000000"/>
-          <w:spacing w:val="0"/>
-          <w:sz w:val="18"/>
-          <w:szCs w:val="18"/>
-          <w:bdr w:val="none" w:color="auto" w:sz="0" w:space="0"/>
-          <w:shd w:val="clear" w:fill="F5F5F5"/>
-          <w:lang w:val="en-US" w:eastAsia="zh-CN"/>
-        </w:rPr>
-        <w:t>出</w:t>
-      </w:r>
     </w:p>
     <w:sectPr>
       <w:pgSz w:w="11906" w:h="16838"/>
@@ -901,7 +988,7 @@
     <w:lsdException w:unhideWhenUsed="0" w:uiPriority="0" w:semiHidden="0" w:name="Document Map"/>
     <w:lsdException w:unhideWhenUsed="0" w:uiPriority="0" w:semiHidden="0" w:name="Plain Text"/>
     <w:lsdException w:unhideWhenUsed="0" w:uiPriority="0" w:semiHidden="0" w:name="E-mail Signature"/>
-    <w:lsdException w:unhideWhenUsed="0" w:uiPriority="0" w:semiHidden="0" w:name="Normal (Web)"/>
+    <w:lsdException w:qFormat="1" w:unhideWhenUsed="0" w:uiPriority="0" w:semiHidden="0" w:name="Normal (Web)"/>
     <w:lsdException w:unhideWhenUsed="0" w:uiPriority="0" w:semiHidden="0" w:name="HTML Acronym"/>
     <w:lsdException w:unhideWhenUsed="0" w:uiPriority="0" w:semiHidden="0" w:name="HTML Address"/>
     <w:lsdException w:unhideWhenUsed="0" w:uiPriority="0" w:semiHidden="0" w:name="HTML Cite"/>
@@ -1149,6 +1236,7 @@
   <w:style w:type="paragraph" w:styleId="4">
     <w:name w:val="Normal (Web)"/>
     <w:basedOn w:val="1"/>
+    <w:qFormat/>
     <w:uiPriority w:val="0"/>
     <w:pPr>
       <w:spacing w:before="0" w:beforeAutospacing="1" w:after="0" w:afterAutospacing="1"/>

</xml_diff>